<commit_message>
feat(docs): add e5 docs
</commit_message>
<xml_diff>
--- a/epreuves/E5-Conception-et-developpement-applications/docs/situations/Situation-Professionnelle-Restiloc.docx
+++ b/epreuves/E5-Conception-et-developpement-applications/docs/situations/Situation-Professionnelle-Restiloc.docx
@@ -943,6 +943,21 @@
               <w:t>Code exécuté sur le système d'exploitation d'une solution technique d'accès mobile</w:t>
             </w:r>
           </w:p>
+          <w:p>
+            <w:pPr>
+              <w:spacing w:line="259" w:lineRule="auto"/>
+              <w:ind w:left="2"/>
+              <w:rPr>
+                <w:rFonts w:ascii="Arial" w:hAnsi="Arial" w:cs="Arial"/>
+              </w:rPr>
+            </w:pPr>
+            <w:r>
+              <w:rPr>
+                <w:rFonts w:ascii="Arial" w:hAnsi="Arial" w:cs="Arial"/>
+              </w:rPr>
+              <w:t xml:space="preserve"> Code exécuté sur le système d'exploitation d'un serveur</w:t>
+            </w:r>
+          </w:p>
         </w:tc>
       </w:tr>
       <w:tr>
@@ -2148,71 +2163,17 @@
           <w:p>
             <w:pPr>
               <w:spacing w:line="259" w:lineRule="auto"/>
-              <w:ind w:left="2"/>
-              <w:rPr>
-                <w:rFonts w:ascii="Arial" w:hAnsi="Arial" w:cs="Arial"/>
-                <w:b/>
+              <w:jc w:val="both"/>
+              <w:rPr>
+                <w:rFonts w:ascii="Arial" w:hAnsi="Arial" w:cs="Arial"/>
               </w:rPr>
             </w:pPr>
-          </w:p>
-          <w:p>
-            <w:pPr>
-              <w:spacing w:line="259" w:lineRule="auto"/>
-              <w:jc w:val="both"/>
-              <w:rPr>
-                <w:rFonts w:ascii="Arial" w:hAnsi="Arial" w:cs="Arial"/>
-              </w:rPr>
-            </w:pPr>
-            <w:r>
-              <w:rPr>
-                <w:rFonts w:ascii="Arial" w:hAnsi="Arial" w:cs="Arial"/>
-              </w:rPr>
-              <w:t xml:space="preserve"> Plusieurs cahiers des charges nous ont été fourni ainsi que le code du précédent projet (non abouti).</w:t>
-            </w:r>
-            <w:r>
-              <w:rPr>
-                <w:rFonts w:ascii="Arial" w:hAnsi="Arial" w:cs="Arial"/>
-              </w:rPr>
-              <w:t xml:space="preserve"> </w:t>
-            </w:r>
-            <w:r>
-              <w:rPr>
-                <w:rFonts w:ascii="Arial" w:hAnsi="Arial" w:cs="Arial"/>
-              </w:rPr>
-              <w:t>Nous avons tout d’abord regroupé et mis à jour les informations dans un nouveau cahier des charges.</w:t>
-            </w:r>
-            <w:r>
-              <w:rPr>
-                <w:rFonts w:ascii="Arial" w:hAnsi="Arial" w:cs="Arial"/>
-              </w:rPr>
-              <w:t xml:space="preserve"> </w:t>
-            </w:r>
-            <w:r>
-              <w:rPr>
-                <w:rFonts w:ascii="Arial" w:hAnsi="Arial" w:cs="Arial"/>
-              </w:rPr>
-              <w:t>Suite à cela nous avons migré l’ancien projet vers des versions plus récente, puis développer les</w:t>
-            </w:r>
-            <w:r>
-              <w:rPr>
-                <w:rFonts w:ascii="Arial" w:hAnsi="Arial" w:cs="Arial"/>
-              </w:rPr>
-              <w:t xml:space="preserve"> </w:t>
-            </w:r>
-            <w:r>
-              <w:rPr>
-                <w:rFonts w:ascii="Arial" w:hAnsi="Arial" w:cs="Arial"/>
-              </w:rPr>
-              <w:t>fonctionnalités  absentes et mis à jour celles n’étant pas abouties. Le projet avait pour finalité de mettre à disposition des services généraux de la CCI-Campus de Strasbourg une application de gestion de fournitures. Le dit service pouvant gérer les commandes réalisées par les utilisateurs de l’application.</w:t>
-            </w:r>
-          </w:p>
-          <w:p>
-            <w:pPr>
-              <w:spacing w:line="259" w:lineRule="auto"/>
-              <w:rPr>
-                <w:rFonts w:ascii="Arial" w:hAnsi="Arial" w:cs="Arial"/>
-              </w:rPr>
-            </w:pPr>
+            <w:r>
+              <w:rPr>
+                <w:rFonts w:ascii="Arial" w:hAnsi="Arial" w:cs="Arial"/>
+              </w:rPr>
+              <w:t xml:space="preserve"> Nous avons eu accès à un cahier des charges, avec un début de modélisation de base de données. Il fallait créer des fausses données pour alimenter l’api et une application mobile en React Native. L’application permet à un « expert » de pouvoir, depuis son mobile, voir les missions qui lui sont attribués. D’afficher les détails d’une mission. Il est aussi possible pour lui d’expertiser le véhicule ou alors de données une raison de l’indisponibilité du véhicule. L’expert peut aussi afficher les statistiques pour les indisponibilités réalisées.</w:t>
+            </w:r>
           </w:p>
         </w:tc>
       </w:tr>
@@ -7259,16 +7220,7 @@
                       <w:sz w:val="20"/>
                       <w:szCs w:val="20"/>
                     </w:rPr>
-                    <w:t xml:space="preserve">Mise en place de la page </w:t>
-                  </w:r>
-                  <w:r>
-                    <w:rPr>
-                      <w:rFonts w:ascii="Arial" w:hAnsi="Arial" w:cs="Arial"/>
-                      <w:bCs/>
-                      <w:sz w:val="20"/>
-                      <w:szCs w:val="20"/>
-                    </w:rPr>
-                    <w:t>permettant de réaliser</w:t>
+                    <w:t>Mise en place de la page permettant de réaliser</w:t>
                   </w:r>
                 </w:p>
                 <w:p>
@@ -10504,8 +10456,21 @@
                       <w:sz w:val="20"/>
                       <w:szCs w:val="20"/>
                     </w:rPr>
-                    <w:t xml:space="preserve">Dans le cas où la modification du profil </w:t>
+                    <w:t xml:space="preserve">Dans le cas où la modification du profil échoue, </w:t>
                   </w:r>
+                </w:p>
+                <w:p>
+                  <w:pPr>
+                    <w:snapToGrid w:val="0"/>
+                    <w:spacing w:line="276" w:lineRule="auto"/>
+                    <w:jc w:val="center"/>
+                    <w:rPr>
+                      <w:rFonts w:ascii="Arial" w:hAnsi="Arial" w:cs="Arial"/>
+                      <w:bCs/>
+                      <w:sz w:val="20"/>
+                      <w:szCs w:val="20"/>
+                    </w:rPr>
+                  </w:pPr>
                   <w:r>
                     <w:rPr>
                       <w:rFonts w:ascii="Arial" w:hAnsi="Arial" w:cs="Arial"/>
@@ -10513,47 +10478,7 @@
                       <w:sz w:val="20"/>
                       <w:szCs w:val="20"/>
                     </w:rPr>
-                    <w:t>échoue</w:t>
-                  </w:r>
-                  <w:r>
-                    <w:rPr>
-                      <w:rFonts w:ascii="Arial" w:hAnsi="Arial" w:cs="Arial"/>
-                      <w:bCs/>
-                      <w:sz w:val="20"/>
-                      <w:szCs w:val="20"/>
-                    </w:rPr>
-                    <w:t xml:space="preserve">, </w:t>
-                  </w:r>
-                </w:p>
-                <w:p>
-                  <w:pPr>
-                    <w:snapToGrid w:val="0"/>
-                    <w:spacing w:line="276" w:lineRule="auto"/>
-                    <w:jc w:val="center"/>
-                    <w:rPr>
-                      <w:rFonts w:ascii="Arial" w:hAnsi="Arial" w:cs="Arial"/>
-                      <w:bCs/>
-                      <w:sz w:val="20"/>
-                      <w:szCs w:val="20"/>
-                    </w:rPr>
-                  </w:pPr>
-                  <w:r>
-                    <w:rPr>
-                      <w:rFonts w:ascii="Arial" w:hAnsi="Arial" w:cs="Arial"/>
-                      <w:bCs/>
-                      <w:sz w:val="20"/>
-                      <w:szCs w:val="20"/>
-                    </w:rPr>
-                    <w:t xml:space="preserve">cela affiche un popup indiquant que </w:t>
-                  </w:r>
-                  <w:r>
-                    <w:rPr>
-                      <w:rFonts w:ascii="Arial" w:hAnsi="Arial" w:cs="Arial"/>
-                      <w:bCs/>
-                      <w:sz w:val="20"/>
-                      <w:szCs w:val="20"/>
-                    </w:rPr>
-                    <w:t>la requête</w:t>
+                    <w:t>cela affiche un popup indiquant que la requête</w:t>
                   </w:r>
                 </w:p>
                 <w:p>

</xml_diff>